<commit_message>
Añadidas instrucciones configuración GeoServer
</commit_message>
<xml_diff>
--- a/2019/2019-A/docs/Database.docx
+++ b/2019/2019-A/docs/Database.docx
@@ -113,9 +113,16 @@
       </w:r>
     </w:p>
     <w:p>
+      <w:pPr>
+        <w:rPr>
+          <w:u w:val="single"/>
+        </w:rPr>
+      </w:pPr>
       <w:r>
         <w:t>Después, se ejecuta el instalador descargado, siguiendo con los pasos y manteniendo las opciones por defecto seleccionadas menos:</w:t>
       </w:r>
+      <w:bookmarkStart w:id="0" w:name="_GoBack"/>
+      <w:bookmarkEnd w:id="0"/>
     </w:p>
     <w:p>
       <w:pPr>
@@ -281,8 +288,6 @@
           <w:u w:val="single"/>
         </w:rPr>
       </w:pPr>
-      <w:bookmarkStart w:id="0" w:name="_GoBack"/>
-      <w:bookmarkEnd w:id="0"/>
     </w:p>
     <w:p>
       <w:r>
@@ -395,7 +400,10 @@
       </w:r>
       <w:proofErr w:type="spellStart"/>
       <w:r>
-        <w:t>puntosRecarga.sql</w:t>
+        <w:t>TableP</w:t>
+      </w:r>
+      <w:r>
+        <w:t>untosRecarga.sql</w:t>
       </w:r>
       <w:proofErr w:type="spellEnd"/>
       <w:r>
@@ -430,13 +438,7 @@
     </w:p>
     <w:p>
       <w:r>
-        <w:t xml:space="preserve">Para almacenar en nuestra base de datos la información sobre coches eléctricos </w:t>
-      </w:r>
-      <w:r>
-        <w:t xml:space="preserve">disponibles </w:t>
-      </w:r>
-      <w:r>
-        <w:t>debemos ejecutar el script /</w:t>
+        <w:t>Para almacenar en nuestra base de datos la información sobre coches eléctricos disponibles debemos ejecutar el script /</w:t>
       </w:r>
       <w:proofErr w:type="spellStart"/>
       <w:r>
@@ -448,10 +450,7 @@
       </w:r>
       <w:proofErr w:type="spellStart"/>
       <w:r>
-        <w:t>coches</w:t>
-      </w:r>
-      <w:r>
-        <w:t>.sql</w:t>
+        <w:t>coches.sql</w:t>
       </w:r>
       <w:proofErr w:type="spellEnd"/>
       <w:r>

</xml_diff>